<commit_message>
Cheat sheet update - Big-O
</commit_message>
<xml_diff>
--- a/Java Cheat Sheet.docx
+++ b/Java Cheat Sheet.docx
@@ -20,11 +20,7 @@
     </w:p>
     <w:p>
       <w:pPr>
-        <w:ind w:left="720"/>
-        <w:rPr>
-          <w:color w:val="0563C1" w:themeColor="hyperlink"/>
-          <w:u w:val="single"/>
-        </w:rPr>
+        <w:ind w:left="450"/>
       </w:pPr>
       <w:r>
         <w:t xml:space="preserve">OS Overview: </w:t>
@@ -41,25 +37,40 @@
         <w:br/>
       </w:r>
       <w:r>
-        <w:t xml:space="preserve">Big-O:   </w:t>
-      </w:r>
-      <w:r>
-        <w:t>http://bigocheatsheet.com/</w:t>
-      </w:r>
+        <w:t xml:space="preserve">Big-O:  </w:t>
+      </w:r>
+    </w:p>
+    <w:p>
+      <w:pPr>
+        <w:ind w:left="450"/>
+        <w:rPr>
+          <w:color w:val="0563C1" w:themeColor="hyperlink"/>
+          <w:u w:val="single"/>
+        </w:rPr>
+      </w:pPr>
+      <w:hyperlink r:id="rId7" w:history="1">
+        <w:r>
+          <w:rPr>
+            <w:rStyle w:val="Hyperlink"/>
+          </w:rPr>
+          <w:t>http://bigocheatsheet.com/</w:t>
+        </w:r>
+      </w:hyperlink>
       <w:r>
         <w:br/>
       </w:r>
-      <w:r>
-        <w:tab/>
-      </w:r>
-      <w:r>
-        <w:t>http://www.corejavainterviewquestions.com/idiots-guide-big-o/</w:t>
-      </w:r>
+      <w:hyperlink r:id="rId8" w:history="1">
+        <w:r>
+          <w:rPr>
+            <w:rStyle w:val="Hyperlink"/>
+          </w:rPr>
+          <w:t>http://www.corejavainterviewquestions.com/idiots-guide-big-o/</w:t>
+        </w:r>
+      </w:hyperlink>
       <w:r>
         <w:br/>
-        <w:t xml:space="preserve">              </w:t>
-      </w:r>
-      <w:hyperlink r:id="rId7" w:history="1">
+      </w:r>
+      <w:hyperlink r:id="rId9" w:history="1">
         <w:r>
           <w:rPr>
             <w:rStyle w:val="Hyperlink"/>
@@ -68,8 +79,38 @@
         </w:r>
       </w:hyperlink>
       <w:r>
+        <w:rPr>
+          <w:rStyle w:val="Hyperlink"/>
+        </w:rPr>
         <w:br/>
       </w:r>
+      <w:hyperlink r:id="rId10" w:history="1">
+        <w:r>
+          <w:rPr>
+            <w:rStyle w:val="Hyperlink"/>
+          </w:rPr>
+          <w:t>https://justin.abrah.ms/computer-science/how-to-calculate-big-o.html</w:t>
+        </w:r>
+      </w:hyperlink>
+      <w:r>
+        <w:rPr>
+          <w:rStyle w:val="Hyperlink"/>
+        </w:rPr>
+        <w:br/>
+      </w:r>
+      <w:hyperlink r:id="rId11" w:history="1">
+        <w:r>
+          <w:rPr>
+            <w:rStyle w:val="Hyperlink"/>
+          </w:rPr>
+          <w:t>https://www.codecademy.com/en/courses/big-o/0/2</w:t>
+        </w:r>
+      </w:hyperlink>
+      <w:bookmarkStart w:id="0" w:name="_GoBack"/>
+      <w:bookmarkEnd w:id="0"/>
+      <w:r>
+        <w:br/>
+      </w:r>
       <w:r>
         <w:t xml:space="preserve"> </w:t>
       </w:r>
@@ -82,7 +123,7 @@
       <w:r>
         <w:t xml:space="preserve">MIT Algorithms: </w:t>
       </w:r>
-      <w:hyperlink r:id="rId8" w:history="1">
+      <w:hyperlink r:id="rId12" w:history="1">
         <w:r>
           <w:rPr>
             <w:rStyle w:val="Hyperlink"/>
@@ -121,7 +162,7 @@
       <w:r>
         <w:t xml:space="preserve">Link: </w:t>
       </w:r>
-      <w:hyperlink r:id="rId9" w:history="1">
+      <w:hyperlink r:id="rId13" w:history="1">
         <w:r>
           <w:rPr>
             <w:rStyle w:val="Hyperlink"/>
@@ -138,8 +179,8 @@
         <w:t xml:space="preserve">Code: </w:t>
       </w:r>
     </w:p>
-    <w:bookmarkStart w:id="0" w:name="_MON_1547201059"/>
-    <w:bookmarkEnd w:id="0"/>
+    <w:bookmarkStart w:id="1" w:name="_MON_1547201059"/>
+    <w:bookmarkEnd w:id="1"/>
     <w:p>
       <w:pPr>
         <w:pStyle w:val="ListParagraph"/>
@@ -166,9 +207,9 @@
             <o:lock v:ext="edit" aspectratio="t"/>
           </v:shapetype>
           <v:shape id="_x0000_i1025" type="#_x0000_t75" style="width:468pt;height:402.75pt" o:ole="">
-            <v:imagedata r:id="rId10" o:title=""/>
+            <v:imagedata r:id="rId14" o:title=""/>
           </v:shape>
-          <o:OLEObject Type="Embed" ProgID="Word.OpenDocumentText.12" ShapeID="_x0000_i1025" DrawAspect="Content" ObjectID="_1552299926" r:id="rId11"/>
+          <o:OLEObject Type="Embed" ProgID="Word.OpenDocumentText.12" ShapeID="_x0000_i1025" DrawAspect="Content" ObjectID="_1552303595" r:id="rId15"/>
         </w:object>
       </w:r>
     </w:p>
@@ -199,45 +240,45 @@
         <w:ind w:firstLine="720"/>
       </w:pPr>
       <w:r>
+        <w:t>Code:</w:t>
+      </w:r>
+    </w:p>
+    <w:p>
+      <w:pPr>
+        <w:pStyle w:val="Heading3"/>
+        <w:rPr>
+          <w:rStyle w:val="Emphasis"/>
+        </w:rPr>
+      </w:pPr>
+      <w:r>
+        <w:rPr>
+          <w:rStyle w:val="Emphasis"/>
+        </w:rPr>
         <w:lastRenderedPageBreak/>
-        <w:t>Code:</w:t>
-      </w:r>
-    </w:p>
-    <w:p>
-      <w:pPr>
-        <w:pStyle w:val="Heading3"/>
+        <w:t xml:space="preserve">Using </w:t>
+      </w:r>
+      <w:r>
         <w:rPr>
           <w:rStyle w:val="Emphasis"/>
         </w:rPr>
-      </w:pPr>
+        <w:t>WHILE</w:t>
+      </w:r>
       <w:r>
         <w:rPr>
           <w:rStyle w:val="Emphasis"/>
         </w:rPr>
-        <w:t xml:space="preserve">Using </w:t>
-      </w:r>
-      <w:r>
-        <w:rPr>
-          <w:rStyle w:val="Emphasis"/>
-        </w:rPr>
-        <w:t>WHILE</w:t>
-      </w:r>
-      <w:r>
-        <w:rPr>
-          <w:rStyle w:val="Emphasis"/>
-        </w:rPr>
         <w:t xml:space="preserve"> loop</w:t>
       </w:r>
     </w:p>
-    <w:bookmarkStart w:id="1" w:name="_MON_1547202302"/>
-    <w:bookmarkEnd w:id="1"/>
+    <w:bookmarkStart w:id="2" w:name="_MON_1547202302"/>
+    <w:bookmarkEnd w:id="2"/>
     <w:p>
       <w:r>
         <w:object w:dxaOrig="9360" w:dyaOrig="7460">
           <v:shape id="_x0000_i1026" type="#_x0000_t75" style="width:468pt;height:372.75pt" o:ole="">
-            <v:imagedata r:id="rId12" o:title=""/>
+            <v:imagedata r:id="rId16" o:title=""/>
           </v:shape>
-          <o:OLEObject Type="Embed" ProgID="Word.OpenDocumentText.12" ShapeID="_x0000_i1026" DrawAspect="Content" ObjectID="_1552299927" r:id="rId13"/>
+          <o:OLEObject Type="Embed" ProgID="Word.OpenDocumentText.12" ShapeID="_x0000_i1026" DrawAspect="Content" ObjectID="_1552303596" r:id="rId17"/>
         </w:object>
       </w:r>
     </w:p>
@@ -270,8 +311,8 @@
         <w:t xml:space="preserve"> loop</w:t>
       </w:r>
     </w:p>
-    <w:bookmarkStart w:id="2" w:name="_MON_1547202780"/>
-    <w:bookmarkEnd w:id="2"/>
+    <w:bookmarkStart w:id="3" w:name="_MON_1547202780"/>
+    <w:bookmarkEnd w:id="3"/>
     <w:p>
       <w:pPr>
         <w:rPr>
@@ -284,9 +325,9 @@
         </w:rPr>
         <w:object w:dxaOrig="9360" w:dyaOrig="7176">
           <v:shape id="_x0000_i1027" type="#_x0000_t75" style="width:468pt;height:358.5pt" o:ole="">
-            <v:imagedata r:id="rId14" o:title=""/>
+            <v:imagedata r:id="rId18" o:title=""/>
           </v:shape>
-          <o:OLEObject Type="Embed" ProgID="Word.OpenDocumentText.12" ShapeID="_x0000_i1027" DrawAspect="Content" ObjectID="_1552299928" r:id="rId15"/>
+          <o:OLEObject Type="Embed" ProgID="Word.OpenDocumentText.12" ShapeID="_x0000_i1027" DrawAspect="Content" ObjectID="_1552303597" r:id="rId19"/>
         </w:object>
       </w:r>
     </w:p>
@@ -317,15 +358,15 @@
         <w:t>RECURSION</w:t>
       </w:r>
     </w:p>
-    <w:bookmarkStart w:id="3" w:name="_MON_1547203540"/>
-    <w:bookmarkEnd w:id="3"/>
+    <w:bookmarkStart w:id="4" w:name="_MON_1547203540"/>
+    <w:bookmarkEnd w:id="4"/>
     <w:p>
       <w:r>
         <w:object w:dxaOrig="9360" w:dyaOrig="4398">
           <v:shape id="_x0000_i1028" type="#_x0000_t75" style="width:468pt;height:219.75pt" o:ole="">
-            <v:imagedata r:id="rId16" o:title=""/>
+            <v:imagedata r:id="rId20" o:title=""/>
           </v:shape>
-          <o:OLEObject Type="Embed" ProgID="Word.OpenDocumentText.12" ShapeID="_x0000_i1028" DrawAspect="Content" ObjectID="_1552299929" r:id="rId17"/>
+          <o:OLEObject Type="Embed" ProgID="Word.OpenDocumentText.12" ShapeID="_x0000_i1028" DrawAspect="Content" ObjectID="_1552303598" r:id="rId21"/>
         </w:object>
       </w:r>
     </w:p>
@@ -369,7 +410,7 @@
       <w:r>
         <w:t xml:space="preserve"> </w:t>
       </w:r>
-      <w:hyperlink r:id="rId18" w:history="1">
+      <w:hyperlink r:id="rId22" w:history="1">
         <w:r>
           <w:rPr>
             <w:rStyle w:val="Hyperlink"/>
@@ -380,7 +421,7 @@
       <w:r>
         <w:br/>
       </w:r>
-      <w:hyperlink r:id="rId19" w:history="1">
+      <w:hyperlink r:id="rId23" w:history="1">
         <w:r>
           <w:rPr>
             <w:rStyle w:val="Hyperlink"/>
@@ -403,14 +444,14 @@
       <w:r>
         <w:br/>
       </w:r>
-      <w:bookmarkStart w:id="4" w:name="_MON_1547305391"/>
-      <w:bookmarkEnd w:id="4"/>
+      <w:bookmarkStart w:id="5" w:name="_MON_1547305391"/>
+      <w:bookmarkEnd w:id="5"/>
       <w:r>
         <w:object w:dxaOrig="9360" w:dyaOrig="4116">
           <v:shape id="_x0000_i1029" type="#_x0000_t75" style="width:468pt;height:205.5pt" o:ole="">
-            <v:imagedata r:id="rId20" o:title=""/>
+            <v:imagedata r:id="rId24" o:title=""/>
           </v:shape>
-          <o:OLEObject Type="Embed" ProgID="Word.OpenDocumentText.12" ShapeID="_x0000_i1029" DrawAspect="Content" ObjectID="_1552299930" r:id="rId21"/>
+          <o:OLEObject Type="Embed" ProgID="Word.OpenDocumentText.12" ShapeID="_x0000_i1029" DrawAspect="Content" ObjectID="_1552303599" r:id="rId25"/>
         </w:object>
       </w:r>
     </w:p>
@@ -425,14 +466,14 @@
       <w:r>
         <w:br/>
       </w:r>
-      <w:bookmarkStart w:id="5" w:name="_MON_1547304979"/>
-      <w:bookmarkEnd w:id="5"/>
+      <w:bookmarkStart w:id="6" w:name="_MON_1547304979"/>
+      <w:bookmarkEnd w:id="6"/>
       <w:r>
         <w:object w:dxaOrig="9360" w:dyaOrig="4678">
           <v:shape id="_x0000_i1030" type="#_x0000_t75" style="width:468pt;height:234pt" o:ole="">
-            <v:imagedata r:id="rId22" o:title=""/>
+            <v:imagedata r:id="rId26" o:title=""/>
           </v:shape>
-          <o:OLEObject Type="Embed" ProgID="Word.OpenDocumentText.12" ShapeID="_x0000_i1030" DrawAspect="Content" ObjectID="_1552299931" r:id="rId23"/>
+          <o:OLEObject Type="Embed" ProgID="Word.OpenDocumentText.12" ShapeID="_x0000_i1030" DrawAspect="Content" ObjectID="_1552303600" r:id="rId27"/>
         </w:object>
       </w:r>
     </w:p>
@@ -456,7 +497,7 @@
       <w:r>
         <w:t xml:space="preserve"> </w:t>
       </w:r>
-      <w:hyperlink r:id="rId24" w:history="1">
+      <w:hyperlink r:id="rId28" w:history="1">
         <w:r>
           <w:rPr>
             <w:rStyle w:val="Hyperlink"/>
@@ -475,15 +516,15 @@
         <w:t>MAX</w:t>
       </w:r>
     </w:p>
-    <w:bookmarkStart w:id="6" w:name="_MON_1547357137"/>
-    <w:bookmarkEnd w:id="6"/>
+    <w:bookmarkStart w:id="7" w:name="_MON_1547357137"/>
+    <w:bookmarkEnd w:id="7"/>
     <w:p>
       <w:r>
         <w:object w:dxaOrig="9360" w:dyaOrig="2323">
           <v:shape id="_x0000_i1031" type="#_x0000_t75" style="width:468pt;height:116.25pt" o:ole="">
-            <v:imagedata r:id="rId25" o:title=""/>
+            <v:imagedata r:id="rId29" o:title=""/>
           </v:shape>
-          <o:OLEObject Type="Embed" ProgID="Word.OpenDocumentText.12" ShapeID="_x0000_i1031" DrawAspect="Content" ObjectID="_1552299932" r:id="rId26"/>
+          <o:OLEObject Type="Embed" ProgID="Word.OpenDocumentText.12" ShapeID="_x0000_i1031" DrawAspect="Content" ObjectID="_1552303601" r:id="rId30"/>
         </w:object>
       </w:r>
       <w:r>
@@ -491,15 +532,15 @@
         <w:t>MIN</w:t>
       </w:r>
     </w:p>
-    <w:bookmarkStart w:id="7" w:name="_MON_1547370320"/>
-    <w:bookmarkEnd w:id="7"/>
+    <w:bookmarkStart w:id="8" w:name="_MON_1547370320"/>
+    <w:bookmarkEnd w:id="8"/>
     <w:p>
       <w:r>
         <w:object w:dxaOrig="9360" w:dyaOrig="2767">
           <v:shape id="_x0000_i1032" type="#_x0000_t75" style="width:468pt;height:138pt" o:ole="">
-            <v:imagedata r:id="rId27" o:title=""/>
+            <v:imagedata r:id="rId31" o:title=""/>
           </v:shape>
-          <o:OLEObject Type="Embed" ProgID="Word.OpenDocumentText.12" ShapeID="_x0000_i1032" DrawAspect="Content" ObjectID="_1552299933" r:id="rId28"/>
+          <o:OLEObject Type="Embed" ProgID="Word.OpenDocumentText.12" ShapeID="_x0000_i1032" DrawAspect="Content" ObjectID="_1552303602" r:id="rId32"/>
         </w:object>
       </w:r>
       <w:r>
@@ -519,15 +560,15 @@
         <w:t xml:space="preserve"> index will be the lowest number and the last index would be the highest number</w:t>
       </w:r>
     </w:p>
-    <w:bookmarkStart w:id="8" w:name="_MON_1547357275"/>
-    <w:bookmarkEnd w:id="8"/>
+    <w:bookmarkStart w:id="9" w:name="_MON_1547357275"/>
+    <w:bookmarkEnd w:id="9"/>
     <w:p>
       <w:r>
         <w:object w:dxaOrig="9360" w:dyaOrig="1387">
           <v:shape id="_x0000_i1033" type="#_x0000_t75" style="width:468pt;height:69pt" o:ole="">
-            <v:imagedata r:id="rId29" o:title=""/>
+            <v:imagedata r:id="rId33" o:title=""/>
           </v:shape>
-          <o:OLEObject Type="Embed" ProgID="Word.OpenDocumentText.12" ShapeID="_x0000_i1033" DrawAspect="Content" ObjectID="_1552299934" r:id="rId30"/>
+          <o:OLEObject Type="Embed" ProgID="Word.OpenDocumentText.12" ShapeID="_x0000_i1033" DrawAspect="Content" ObjectID="_1552303603" r:id="rId34"/>
         </w:object>
       </w:r>
     </w:p>
@@ -547,7 +588,7 @@
       <w:r>
         <w:t xml:space="preserve">Link: </w:t>
       </w:r>
-      <w:hyperlink r:id="rId31" w:history="1">
+      <w:hyperlink r:id="rId35" w:history="1">
         <w:r>
           <w:rPr>
             <w:rStyle w:val="Hyperlink"/>
@@ -562,14 +603,14 @@
       <w:r>
         <w:br/>
       </w:r>
-      <w:bookmarkStart w:id="9" w:name="_MON_1547449536"/>
-      <w:bookmarkEnd w:id="9"/>
+      <w:bookmarkStart w:id="10" w:name="_MON_1547449536"/>
+      <w:bookmarkEnd w:id="10"/>
       <w:r>
         <w:object w:dxaOrig="9360" w:dyaOrig="3466">
           <v:shape id="_x0000_i1034" type="#_x0000_t75" style="width:468pt;height:173.25pt" o:ole="">
-            <v:imagedata r:id="rId32" o:title=""/>
+            <v:imagedata r:id="rId36" o:title=""/>
           </v:shape>
-          <o:OLEObject Type="Embed" ProgID="Word.OpenDocumentText.12" ShapeID="_x0000_i1034" DrawAspect="Content" ObjectID="_1552299935" r:id="rId33"/>
+          <o:OLEObject Type="Embed" ProgID="Word.OpenDocumentText.12" ShapeID="_x0000_i1034" DrawAspect="Content" ObjectID="_1552303604" r:id="rId37"/>
         </w:object>
       </w:r>
     </w:p>
@@ -601,7 +642,7 @@
       <w:r>
         <w:t xml:space="preserve">Link: </w:t>
       </w:r>
-      <w:hyperlink r:id="rId34" w:history="1">
+      <w:hyperlink r:id="rId38" w:history="1">
         <w:r>
           <w:rPr>
             <w:rStyle w:val="Hyperlink"/>
@@ -612,8 +653,8 @@
       <w:r>
         <w:br/>
       </w:r>
-      <w:bookmarkStart w:id="10" w:name="_MON_1552193539"/>
-      <w:bookmarkEnd w:id="10"/>
+      <w:bookmarkStart w:id="11" w:name="_MON_1552193539"/>
+      <w:bookmarkEnd w:id="11"/>
       <w:r>
         <w:rPr>
           <w:rFonts w:ascii="Trebuchet MS" w:hAnsi="Trebuchet MS"/>
@@ -621,14 +662,14 @@
         </w:rPr>
         <w:object w:dxaOrig="9360" w:dyaOrig="612">
           <v:shape id="_x0000_i1035" type="#_x0000_t75" style="width:468pt;height:30.75pt" o:ole="">
-            <v:imagedata r:id="rId35" o:title=""/>
+            <v:imagedata r:id="rId39" o:title=""/>
           </v:shape>
-          <o:OLEObject Type="Embed" ProgID="Word.OpenDocumentText.12" ShapeID="_x0000_i1035" DrawAspect="Content" ObjectID="_1552299936" r:id="rId36"/>
+          <o:OLEObject Type="Embed" ProgID="Word.OpenDocumentText.12" ShapeID="_x0000_i1035" DrawAspect="Content" ObjectID="_1552303605" r:id="rId40"/>
         </w:object>
       </w:r>
     </w:p>
-    <w:bookmarkStart w:id="11" w:name="_MON_1552193565"/>
-    <w:bookmarkEnd w:id="11"/>
+    <w:bookmarkStart w:id="12" w:name="_MON_1552193565"/>
+    <w:bookmarkEnd w:id="12"/>
     <w:p>
       <w:pPr>
         <w:rPr>
@@ -643,14 +684,14 @@
         </w:rPr>
         <w:object w:dxaOrig="9360" w:dyaOrig="5064">
           <v:shape id="_x0000_i1036" type="#_x0000_t75" style="width:468pt;height:253.5pt" o:ole="">
-            <v:imagedata r:id="rId37" o:title=""/>
+            <v:imagedata r:id="rId41" o:title=""/>
           </v:shape>
-          <o:OLEObject Type="Embed" ProgID="Word.OpenDocumentText.12" ShapeID="_x0000_i1036" DrawAspect="Content" ObjectID="_1552299937" r:id="rId38"/>
+          <o:OLEObject Type="Embed" ProgID="Word.OpenDocumentText.12" ShapeID="_x0000_i1036" DrawAspect="Content" ObjectID="_1552303606" r:id="rId42"/>
         </w:object>
       </w:r>
     </w:p>
-    <w:bookmarkStart w:id="12" w:name="_MON_1552193588"/>
-    <w:bookmarkEnd w:id="12"/>
+    <w:bookmarkStart w:id="13" w:name="_MON_1552193588"/>
+    <w:bookmarkEnd w:id="13"/>
     <w:p>
       <w:pPr>
         <w:rPr>
@@ -665,14 +706,14 @@
         </w:rPr>
         <w:object w:dxaOrig="9360" w:dyaOrig="4567">
           <v:shape id="_x0000_i1037" type="#_x0000_t75" style="width:468pt;height:228pt" o:ole="">
-            <v:imagedata r:id="rId39" o:title=""/>
+            <v:imagedata r:id="rId43" o:title=""/>
           </v:shape>
-          <o:OLEObject Type="Embed" ProgID="Word.OpenDocumentText.12" ShapeID="_x0000_i1037" DrawAspect="Content" ObjectID="_1552299938" r:id="rId40"/>
+          <o:OLEObject Type="Embed" ProgID="Word.OpenDocumentText.12" ShapeID="_x0000_i1037" DrawAspect="Content" ObjectID="_1552303607" r:id="rId44"/>
         </w:object>
       </w:r>
     </w:p>
-    <w:bookmarkStart w:id="13" w:name="_MON_1552193611"/>
-    <w:bookmarkEnd w:id="13"/>
+    <w:bookmarkStart w:id="14" w:name="_MON_1552193611"/>
+    <w:bookmarkEnd w:id="14"/>
     <w:p>
       <w:r>
         <w:rPr>
@@ -681,9 +722,9 @@
         </w:rPr>
         <w:object w:dxaOrig="9360" w:dyaOrig="4239">
           <v:shape id="_x0000_i1038" type="#_x0000_t75" style="width:468pt;height:212.25pt" o:ole="">
-            <v:imagedata r:id="rId41" o:title=""/>
+            <v:imagedata r:id="rId45" o:title=""/>
           </v:shape>
-          <o:OLEObject Type="Embed" ProgID="Word.OpenDocumentText.12" ShapeID="_x0000_i1038" DrawAspect="Content" ObjectID="_1552299939" r:id="rId42"/>
+          <o:OLEObject Type="Embed" ProgID="Word.OpenDocumentText.12" ShapeID="_x0000_i1038" DrawAspect="Content" ObjectID="_1552303608" r:id="rId46"/>
         </w:object>
       </w:r>
       <w:r>
@@ -700,14 +741,14 @@
         </w:rPr>
         <w:br/>
       </w:r>
-      <w:bookmarkStart w:id="14" w:name="_MON_1552193661"/>
-      <w:bookmarkEnd w:id="14"/>
+      <w:bookmarkStart w:id="15" w:name="_MON_1552193661"/>
+      <w:bookmarkEnd w:id="15"/>
       <w:r>
         <w:object w:dxaOrig="9360" w:dyaOrig="4647">
           <v:shape id="_x0000_i1039" type="#_x0000_t75" style="width:468pt;height:232.5pt" o:ole="">
-            <v:imagedata r:id="rId43" o:title=""/>
+            <v:imagedata r:id="rId47" o:title=""/>
           </v:shape>
-          <o:OLEObject Type="Embed" ProgID="Word.OpenDocumentText.12" ShapeID="_x0000_i1039" DrawAspect="Content" ObjectID="_1552299940" r:id="rId44"/>
+          <o:OLEObject Type="Embed" ProgID="Word.OpenDocumentText.12" ShapeID="_x0000_i1039" DrawAspect="Content" ObjectID="_1552303609" r:id="rId48"/>
         </w:object>
       </w:r>
     </w:p>
@@ -754,7 +795,7 @@
                     <pic:cNvPicPr/>
                   </pic:nvPicPr>
                   <pic:blipFill>
-                    <a:blip r:embed="rId45"/>
+                    <a:blip r:embed="rId49"/>
                     <a:stretch>
                       <a:fillRect/>
                     </a:stretch>
@@ -796,7 +837,7 @@
                     <pic:cNvPicPr/>
                   </pic:nvPicPr>
                   <pic:blipFill>
-                    <a:blip r:embed="rId46"/>
+                    <a:blip r:embed="rId50"/>
                     <a:stretch>
                       <a:fillRect/>
                     </a:stretch>
@@ -816,8 +857,6 @@
           </wp:inline>
         </w:drawing>
       </w:r>
-      <w:bookmarkStart w:id="15" w:name="_GoBack"/>
-      <w:bookmarkEnd w:id="15"/>
     </w:p>
     <w:sectPr>
       <w:pgSz w:w="12240" w:h="15840"/>
@@ -2177,7 +2216,7 @@
 </file>
 
 <file path=customXml/itemProps1.xml><?xml version="1.0" encoding="utf-8"?>
-<ds:datastoreItem xmlns:ds="http://schemas.openxmlformats.org/officeDocument/2006/customXml" ds:itemID="{22C96677-C94A-4A82-BF35-DD4962A1DDB7}">
+<ds:datastoreItem xmlns:ds="http://schemas.openxmlformats.org/officeDocument/2006/customXml" ds:itemID="{B4CAE3B0-E745-4896-9B98-4A13B7ED9032}">
   <ds:schemaRefs>
     <ds:schemaRef ds:uri="http://schemas.openxmlformats.org/officeDocument/2006/bibliography"/>
   </ds:schemaRefs>

</xml_diff>

<commit_message>
Cheat sheet update - Insertion sort
</commit_message>
<xml_diff>
--- a/Java Cheat Sheet.docx
+++ b/Java Cheat Sheet.docx
@@ -106,8 +106,6 @@
           <w:t>https://www.codecademy.com/en/courses/big-o/0/2</w:t>
         </w:r>
       </w:hyperlink>
-      <w:bookmarkStart w:id="0" w:name="_GoBack"/>
-      <w:bookmarkEnd w:id="0"/>
       <w:r>
         <w:br/>
       </w:r>
@@ -179,8 +177,8 @@
         <w:t xml:space="preserve">Code: </w:t>
       </w:r>
     </w:p>
-    <w:bookmarkStart w:id="1" w:name="_MON_1547201059"/>
-    <w:bookmarkEnd w:id="1"/>
+    <w:bookmarkStart w:id="0" w:name="_MON_1547201059"/>
+    <w:bookmarkEnd w:id="0"/>
     <w:p>
       <w:pPr>
         <w:pStyle w:val="ListParagraph"/>
@@ -209,7 +207,7 @@
           <v:shape id="_x0000_i1025" type="#_x0000_t75" style="width:468pt;height:402.75pt" o:ole="">
             <v:imagedata r:id="rId14" o:title=""/>
           </v:shape>
-          <o:OLEObject Type="Embed" ProgID="Word.OpenDocumentText.12" ShapeID="_x0000_i1025" DrawAspect="Content" ObjectID="_1552303595" r:id="rId15"/>
+          <o:OLEObject Type="Embed" ProgID="Word.OpenDocumentText.12" ShapeID="_x0000_i1025" DrawAspect="Content" ObjectID="_1552372037" r:id="rId15"/>
         </w:object>
       </w:r>
     </w:p>
@@ -270,15 +268,15 @@
         <w:t xml:space="preserve"> loop</w:t>
       </w:r>
     </w:p>
-    <w:bookmarkStart w:id="2" w:name="_MON_1547202302"/>
-    <w:bookmarkEnd w:id="2"/>
+    <w:bookmarkStart w:id="1" w:name="_MON_1547202302"/>
+    <w:bookmarkEnd w:id="1"/>
     <w:p>
       <w:r>
         <w:object w:dxaOrig="9360" w:dyaOrig="7460">
           <v:shape id="_x0000_i1026" type="#_x0000_t75" style="width:468pt;height:372.75pt" o:ole="">
             <v:imagedata r:id="rId16" o:title=""/>
           </v:shape>
-          <o:OLEObject Type="Embed" ProgID="Word.OpenDocumentText.12" ShapeID="_x0000_i1026" DrawAspect="Content" ObjectID="_1552303596" r:id="rId17"/>
+          <o:OLEObject Type="Embed" ProgID="Word.OpenDocumentText.12" ShapeID="_x0000_i1026" DrawAspect="Content" ObjectID="_1552372038" r:id="rId17"/>
         </w:object>
       </w:r>
     </w:p>
@@ -311,8 +309,8 @@
         <w:t xml:space="preserve"> loop</w:t>
       </w:r>
     </w:p>
-    <w:bookmarkStart w:id="3" w:name="_MON_1547202780"/>
-    <w:bookmarkEnd w:id="3"/>
+    <w:bookmarkStart w:id="2" w:name="_MON_1547202780"/>
+    <w:bookmarkEnd w:id="2"/>
     <w:p>
       <w:pPr>
         <w:rPr>
@@ -327,7 +325,7 @@
           <v:shape id="_x0000_i1027" type="#_x0000_t75" style="width:468pt;height:358.5pt" o:ole="">
             <v:imagedata r:id="rId18" o:title=""/>
           </v:shape>
-          <o:OLEObject Type="Embed" ProgID="Word.OpenDocumentText.12" ShapeID="_x0000_i1027" DrawAspect="Content" ObjectID="_1552303597" r:id="rId19"/>
+          <o:OLEObject Type="Embed" ProgID="Word.OpenDocumentText.12" ShapeID="_x0000_i1027" DrawAspect="Content" ObjectID="_1552372039" r:id="rId19"/>
         </w:object>
       </w:r>
     </w:p>
@@ -358,15 +356,15 @@
         <w:t>RECURSION</w:t>
       </w:r>
     </w:p>
-    <w:bookmarkStart w:id="4" w:name="_MON_1547203540"/>
-    <w:bookmarkEnd w:id="4"/>
+    <w:bookmarkStart w:id="3" w:name="_MON_1547203540"/>
+    <w:bookmarkEnd w:id="3"/>
     <w:p>
       <w:r>
         <w:object w:dxaOrig="9360" w:dyaOrig="4398">
           <v:shape id="_x0000_i1028" type="#_x0000_t75" style="width:468pt;height:219.75pt" o:ole="">
             <v:imagedata r:id="rId20" o:title=""/>
           </v:shape>
-          <o:OLEObject Type="Embed" ProgID="Word.OpenDocumentText.12" ShapeID="_x0000_i1028" DrawAspect="Content" ObjectID="_1552303598" r:id="rId21"/>
+          <o:OLEObject Type="Embed" ProgID="Word.OpenDocumentText.12" ShapeID="_x0000_i1028" DrawAspect="Content" ObjectID="_1552372040" r:id="rId21"/>
         </w:object>
       </w:r>
     </w:p>
@@ -444,14 +442,14 @@
       <w:r>
         <w:br/>
       </w:r>
-      <w:bookmarkStart w:id="5" w:name="_MON_1547305391"/>
-      <w:bookmarkEnd w:id="5"/>
+      <w:bookmarkStart w:id="4" w:name="_MON_1547305391"/>
+      <w:bookmarkEnd w:id="4"/>
       <w:r>
         <w:object w:dxaOrig="9360" w:dyaOrig="4116">
           <v:shape id="_x0000_i1029" type="#_x0000_t75" style="width:468pt;height:205.5pt" o:ole="">
             <v:imagedata r:id="rId24" o:title=""/>
           </v:shape>
-          <o:OLEObject Type="Embed" ProgID="Word.OpenDocumentText.12" ShapeID="_x0000_i1029" DrawAspect="Content" ObjectID="_1552303599" r:id="rId25"/>
+          <o:OLEObject Type="Embed" ProgID="Word.OpenDocumentText.12" ShapeID="_x0000_i1029" DrawAspect="Content" ObjectID="_1552372041" r:id="rId25"/>
         </w:object>
       </w:r>
     </w:p>
@@ -466,14 +464,14 @@
       <w:r>
         <w:br/>
       </w:r>
-      <w:bookmarkStart w:id="6" w:name="_MON_1547304979"/>
-      <w:bookmarkEnd w:id="6"/>
+      <w:bookmarkStart w:id="5" w:name="_MON_1547304979"/>
+      <w:bookmarkEnd w:id="5"/>
       <w:r>
         <w:object w:dxaOrig="9360" w:dyaOrig="4678">
           <v:shape id="_x0000_i1030" type="#_x0000_t75" style="width:468pt;height:234pt" o:ole="">
             <v:imagedata r:id="rId26" o:title=""/>
           </v:shape>
-          <o:OLEObject Type="Embed" ProgID="Word.OpenDocumentText.12" ShapeID="_x0000_i1030" DrawAspect="Content" ObjectID="_1552303600" r:id="rId27"/>
+          <o:OLEObject Type="Embed" ProgID="Word.OpenDocumentText.12" ShapeID="_x0000_i1030" DrawAspect="Content" ObjectID="_1552372042" r:id="rId27"/>
         </w:object>
       </w:r>
     </w:p>
@@ -516,15 +514,15 @@
         <w:t>MAX</w:t>
       </w:r>
     </w:p>
-    <w:bookmarkStart w:id="7" w:name="_MON_1547357137"/>
-    <w:bookmarkEnd w:id="7"/>
+    <w:bookmarkStart w:id="6" w:name="_MON_1547357137"/>
+    <w:bookmarkEnd w:id="6"/>
     <w:p>
       <w:r>
         <w:object w:dxaOrig="9360" w:dyaOrig="2323">
           <v:shape id="_x0000_i1031" type="#_x0000_t75" style="width:468pt;height:116.25pt" o:ole="">
             <v:imagedata r:id="rId29" o:title=""/>
           </v:shape>
-          <o:OLEObject Type="Embed" ProgID="Word.OpenDocumentText.12" ShapeID="_x0000_i1031" DrawAspect="Content" ObjectID="_1552303601" r:id="rId30"/>
+          <o:OLEObject Type="Embed" ProgID="Word.OpenDocumentText.12" ShapeID="_x0000_i1031" DrawAspect="Content" ObjectID="_1552372043" r:id="rId30"/>
         </w:object>
       </w:r>
       <w:r>
@@ -532,15 +530,15 @@
         <w:t>MIN</w:t>
       </w:r>
     </w:p>
-    <w:bookmarkStart w:id="8" w:name="_MON_1547370320"/>
-    <w:bookmarkEnd w:id="8"/>
+    <w:bookmarkStart w:id="7" w:name="_MON_1547370320"/>
+    <w:bookmarkEnd w:id="7"/>
     <w:p>
       <w:r>
         <w:object w:dxaOrig="9360" w:dyaOrig="2767">
           <v:shape id="_x0000_i1032" type="#_x0000_t75" style="width:468pt;height:138pt" o:ole="">
             <v:imagedata r:id="rId31" o:title=""/>
           </v:shape>
-          <o:OLEObject Type="Embed" ProgID="Word.OpenDocumentText.12" ShapeID="_x0000_i1032" DrawAspect="Content" ObjectID="_1552303602" r:id="rId32"/>
+          <o:OLEObject Type="Embed" ProgID="Word.OpenDocumentText.12" ShapeID="_x0000_i1032" DrawAspect="Content" ObjectID="_1552372044" r:id="rId32"/>
         </w:object>
       </w:r>
       <w:r>
@@ -560,15 +558,15 @@
         <w:t xml:space="preserve"> index will be the lowest number and the last index would be the highest number</w:t>
       </w:r>
     </w:p>
-    <w:bookmarkStart w:id="9" w:name="_MON_1547357275"/>
-    <w:bookmarkEnd w:id="9"/>
+    <w:bookmarkStart w:id="8" w:name="_MON_1547357275"/>
+    <w:bookmarkEnd w:id="8"/>
     <w:p>
       <w:r>
         <w:object w:dxaOrig="9360" w:dyaOrig="1387">
           <v:shape id="_x0000_i1033" type="#_x0000_t75" style="width:468pt;height:69pt" o:ole="">
             <v:imagedata r:id="rId33" o:title=""/>
           </v:shape>
-          <o:OLEObject Type="Embed" ProgID="Word.OpenDocumentText.12" ShapeID="_x0000_i1033" DrawAspect="Content" ObjectID="_1552303603" r:id="rId34"/>
+          <o:OLEObject Type="Embed" ProgID="Word.OpenDocumentText.12" ShapeID="_x0000_i1033" DrawAspect="Content" ObjectID="_1552372045" r:id="rId34"/>
         </w:object>
       </w:r>
     </w:p>
@@ -603,14 +601,14 @@
       <w:r>
         <w:br/>
       </w:r>
-      <w:bookmarkStart w:id="10" w:name="_MON_1547449536"/>
-      <w:bookmarkEnd w:id="10"/>
+      <w:bookmarkStart w:id="9" w:name="_MON_1547449536"/>
+      <w:bookmarkEnd w:id="9"/>
       <w:r>
         <w:object w:dxaOrig="9360" w:dyaOrig="3466">
           <v:shape id="_x0000_i1034" type="#_x0000_t75" style="width:468pt;height:173.25pt" o:ole="">
             <v:imagedata r:id="rId36" o:title=""/>
           </v:shape>
-          <o:OLEObject Type="Embed" ProgID="Word.OpenDocumentText.12" ShapeID="_x0000_i1034" DrawAspect="Content" ObjectID="_1552303604" r:id="rId37"/>
+          <o:OLEObject Type="Embed" ProgID="Word.OpenDocumentText.12" ShapeID="_x0000_i1034" DrawAspect="Content" ObjectID="_1552372046" r:id="rId37"/>
         </w:object>
       </w:r>
     </w:p>
@@ -653,8 +651,8 @@
       <w:r>
         <w:br/>
       </w:r>
-      <w:bookmarkStart w:id="11" w:name="_MON_1552193539"/>
-      <w:bookmarkEnd w:id="11"/>
+      <w:bookmarkStart w:id="10" w:name="_MON_1552193539"/>
+      <w:bookmarkEnd w:id="10"/>
       <w:r>
         <w:rPr>
           <w:rFonts w:ascii="Trebuchet MS" w:hAnsi="Trebuchet MS"/>
@@ -664,12 +662,12 @@
           <v:shape id="_x0000_i1035" type="#_x0000_t75" style="width:468pt;height:30.75pt" o:ole="">
             <v:imagedata r:id="rId39" o:title=""/>
           </v:shape>
-          <o:OLEObject Type="Embed" ProgID="Word.OpenDocumentText.12" ShapeID="_x0000_i1035" DrawAspect="Content" ObjectID="_1552303605" r:id="rId40"/>
+          <o:OLEObject Type="Embed" ProgID="Word.OpenDocumentText.12" ShapeID="_x0000_i1035" DrawAspect="Content" ObjectID="_1552372047" r:id="rId40"/>
         </w:object>
       </w:r>
     </w:p>
-    <w:bookmarkStart w:id="12" w:name="_MON_1552193565"/>
-    <w:bookmarkEnd w:id="12"/>
+    <w:bookmarkStart w:id="11" w:name="_MON_1552193565"/>
+    <w:bookmarkEnd w:id="11"/>
     <w:p>
       <w:pPr>
         <w:rPr>
@@ -686,12 +684,12 @@
           <v:shape id="_x0000_i1036" type="#_x0000_t75" style="width:468pt;height:253.5pt" o:ole="">
             <v:imagedata r:id="rId41" o:title=""/>
           </v:shape>
-          <o:OLEObject Type="Embed" ProgID="Word.OpenDocumentText.12" ShapeID="_x0000_i1036" DrawAspect="Content" ObjectID="_1552303606" r:id="rId42"/>
+          <o:OLEObject Type="Embed" ProgID="Word.OpenDocumentText.12" ShapeID="_x0000_i1036" DrawAspect="Content" ObjectID="_1552372048" r:id="rId42"/>
         </w:object>
       </w:r>
     </w:p>
-    <w:bookmarkStart w:id="13" w:name="_MON_1552193588"/>
-    <w:bookmarkEnd w:id="13"/>
+    <w:bookmarkStart w:id="12" w:name="_MON_1552193588"/>
+    <w:bookmarkEnd w:id="12"/>
     <w:p>
       <w:pPr>
         <w:rPr>
@@ -708,12 +706,12 @@
           <v:shape id="_x0000_i1037" type="#_x0000_t75" style="width:468pt;height:228pt" o:ole="">
             <v:imagedata r:id="rId43" o:title=""/>
           </v:shape>
-          <o:OLEObject Type="Embed" ProgID="Word.OpenDocumentText.12" ShapeID="_x0000_i1037" DrawAspect="Content" ObjectID="_1552303607" r:id="rId44"/>
+          <o:OLEObject Type="Embed" ProgID="Word.OpenDocumentText.12" ShapeID="_x0000_i1037" DrawAspect="Content" ObjectID="_1552372049" r:id="rId44"/>
         </w:object>
       </w:r>
     </w:p>
-    <w:bookmarkStart w:id="14" w:name="_MON_1552193611"/>
-    <w:bookmarkEnd w:id="14"/>
+    <w:bookmarkStart w:id="13" w:name="_MON_1552193611"/>
+    <w:bookmarkEnd w:id="13"/>
     <w:p>
       <w:r>
         <w:rPr>
@@ -724,7 +722,7 @@
           <v:shape id="_x0000_i1038" type="#_x0000_t75" style="width:468pt;height:212.25pt" o:ole="">
             <v:imagedata r:id="rId45" o:title=""/>
           </v:shape>
-          <o:OLEObject Type="Embed" ProgID="Word.OpenDocumentText.12" ShapeID="_x0000_i1038" DrawAspect="Content" ObjectID="_1552303608" r:id="rId46"/>
+          <o:OLEObject Type="Embed" ProgID="Word.OpenDocumentText.12" ShapeID="_x0000_i1038" DrawAspect="Content" ObjectID="_1552372050" r:id="rId46"/>
         </w:object>
       </w:r>
       <w:r>
@@ -741,14 +739,14 @@
         </w:rPr>
         <w:br/>
       </w:r>
-      <w:bookmarkStart w:id="15" w:name="_MON_1552193661"/>
-      <w:bookmarkEnd w:id="15"/>
+      <w:bookmarkStart w:id="14" w:name="_MON_1552193661"/>
+      <w:bookmarkEnd w:id="14"/>
       <w:r>
         <w:object w:dxaOrig="9360" w:dyaOrig="4647">
           <v:shape id="_x0000_i1039" type="#_x0000_t75" style="width:468pt;height:232.5pt" o:ole="">
             <v:imagedata r:id="rId47" o:title=""/>
           </v:shape>
-          <o:OLEObject Type="Embed" ProgID="Word.OpenDocumentText.12" ShapeID="_x0000_i1039" DrawAspect="Content" ObjectID="_1552303609" r:id="rId48"/>
+          <o:OLEObject Type="Embed" ProgID="Word.OpenDocumentText.12" ShapeID="_x0000_i1039" DrawAspect="Content" ObjectID="_1552372051" r:id="rId48"/>
         </w:object>
       </w:r>
     </w:p>
@@ -857,6 +855,48 @@
           </wp:inline>
         </w:drawing>
       </w:r>
+    </w:p>
+    <w:p>
+      <w:pPr>
+        <w:pStyle w:val="Heading2"/>
+        <w:numPr>
+          <w:ilvl w:val="0"/>
+          <w:numId w:val="4"/>
+        </w:numPr>
+      </w:pPr>
+      <w:r>
+        <w:lastRenderedPageBreak/>
+        <w:t>Insertion sort</w:t>
+      </w:r>
+    </w:p>
+    <w:p>
+      <w:pPr>
+        <w:ind w:left="360"/>
+      </w:pPr>
+      <w:r>
+        <w:t xml:space="preserve">Link: </w:t>
+      </w:r>
+      <w:r>
+        <w:t>http://adrianmejia.com/blog/2014/02/13/algorithms-for-dummies-part-1-sorting/</w:t>
+      </w:r>
+      <w:r>
+        <w:br/>
+      </w:r>
+      <w:r>
+        <w:br/>
+      </w:r>
+      <w:bookmarkStart w:id="15" w:name="_MON_1552372024"/>
+      <w:bookmarkEnd w:id="15"/>
+      <w:r>
+        <w:object w:dxaOrig="9360" w:dyaOrig="3925">
+          <v:shape id="_x0000_i1042" type="#_x0000_t75" style="width:468pt;height:196.5pt" o:ole="">
+            <v:imagedata r:id="rId51" o:title=""/>
+          </v:shape>
+          <o:OLEObject Type="Embed" ProgID="Word.OpenDocumentText.12" ShapeID="_x0000_i1042" DrawAspect="Content" ObjectID="_1552372052" r:id="rId52"/>
+        </w:object>
+      </w:r>
+      <w:bookmarkStart w:id="16" w:name="_GoBack"/>
+      <w:bookmarkEnd w:id="16"/>
     </w:p>
     <w:sectPr>
       <w:pgSz w:w="12240" w:h="15840"/>
@@ -2216,7 +2256,7 @@
 </file>
 
 <file path=customXml/itemProps1.xml><?xml version="1.0" encoding="utf-8"?>
-<ds:datastoreItem xmlns:ds="http://schemas.openxmlformats.org/officeDocument/2006/customXml" ds:itemID="{B4CAE3B0-E745-4896-9B98-4A13B7ED9032}">
+<ds:datastoreItem xmlns:ds="http://schemas.openxmlformats.org/officeDocument/2006/customXml" ds:itemID="{E70B5061-3A7A-45D4-A09E-99477B249819}">
   <ds:schemaRefs>
     <ds:schemaRef ds:uri="http://schemas.openxmlformats.org/officeDocument/2006/bibliography"/>
   </ds:schemaRefs>

</xml_diff>